<commit_message>
Update Testing Plan to match class-method-descriptions.docx
</commit_message>
<xml_diff>
--- a/project-management/Phase 1 - Testing Documentation/Phase 1 Testing Plan.docx
+++ b/project-management/Phase 1 - Testing Documentation/Phase 1 Testing Plan.docx
@@ -440,6 +440,7 @@
           <w:sz w:val="28"/>
           <w:szCs w:val="28"/>
         </w:rPr>
+        <w:lastRenderedPageBreak/>
         <w:t xml:space="preserve">– </w:t>
       </w:r>
       <w:r>
@@ -600,7 +601,7 @@
         </w:numPr>
       </w:pPr>
       <w:r>
-        <w:t>Home Activity</w:t>
+        <w:t>MainActivity</w:t>
       </w:r>
     </w:p>
     <w:p>
@@ -648,7 +649,7 @@
         </w:numPr>
       </w:pPr>
       <w:r>
-        <w:t>Hot Seat Configuration Activity</w:t>
+        <w:t>HotSeatSetupActivity</w:t>
       </w:r>
     </w:p>
     <w:p>
@@ -972,6 +973,7 @@
         </w:numPr>
       </w:pPr>
       <w:r>
+        <w:lastRenderedPageBreak/>
         <w:t>hotseatOrangePlayerNameEditText</w:t>
       </w:r>
     </w:p>
@@ -1056,7 +1058,7 @@
         </w:numPr>
       </w:pPr>
       <w:r>
-        <w:t>Hot Seat Game Activity</w:t>
+        <w:t>GameBoardActivity</w:t>
       </w:r>
     </w:p>
     <w:p>
@@ -1542,7 +1544,11 @@
         <w:ind w:left="1080"/>
       </w:pPr>
       <w:r>
-        <w:t>A focus group shall be assembled and given access to the functioning application they will also be given a set of tasks to accomplish. Each member of the focus group shall then fill out an Ease of Use Testing Form (Appendix B) . The forms will then be tallied and actions shall be taken in accordance with the results.</w:t>
+        <w:t xml:space="preserve">A focus group shall be assembled and given access to the functioning application they will also be given a set of tasks to accomplish. Each member of the focus group shall </w:t>
+      </w:r>
+      <w:r>
+        <w:lastRenderedPageBreak/>
+        <w:t>then fill out an Ease of Use Testing Form (Appendix B) . The forms will then be tallied and actions shall be taken in accordance with the results.</w:t>
       </w:r>
     </w:p>
     <w:p>
@@ -1675,7 +1681,7 @@
         </w:numPr>
       </w:pPr>
       <w:r>
-        <w:t>Home Activity</w:t>
+        <w:t>MainActivity</w:t>
       </w:r>
     </w:p>
     <w:p>
@@ -1711,7 +1717,7 @@
         </w:numPr>
       </w:pPr>
       <w:r>
-        <w:t>Hot Seat Configuration Activity</w:t>
+        <w:t>HotSeatSetupActivity</w:t>
       </w:r>
     </w:p>
     <w:p>
@@ -1759,7 +1765,7 @@
         </w:numPr>
       </w:pPr>
       <w:r>
-        <w:t>Hot Seat Game Activity</w:t>
+        <w:t>GameBoardActivity</w:t>
       </w:r>
     </w:p>
     <w:p>
@@ -2222,6 +2228,7 @@
           <w:sz w:val="32"/>
           <w:szCs w:val="32"/>
         </w:rPr>
+        <w:lastRenderedPageBreak/>
         <w:t>APPENDICES</w:t>
       </w:r>
     </w:p>
@@ -2647,6 +2654,7 @@
           <w:sz w:val="32"/>
           <w:szCs w:val="32"/>
         </w:rPr>
+        <w:lastRenderedPageBreak/>
         <w:t xml:space="preserve">APPENDIX B: </w:t>
       </w:r>
       <w:r>
@@ -4723,9 +4731,7 @@
     <w:rPrDefault>
       <w:rPr>
         <w:rFonts w:ascii="Times New Roman" w:eastAsia="Calibri" w:hAnsi="Times New Roman" w:cs="Times New Roman"/>
-        <w:sz w:val="22"/>
-        <w:szCs w:val="22"/>
-        <w:lang w:val="en-CA" w:eastAsia="en-CA" w:bidi="ar-SA"/>
+        <w:lang w:val="en-US" w:eastAsia="en-US" w:bidi="ar-SA"/>
       </w:rPr>
     </w:rPrDefault>
     <w:pPrDefault/>
@@ -4876,13 +4882,13 @@
     <w:rPr>
       <w:sz w:val="24"/>
       <w:szCs w:val="24"/>
-      <w:lang w:val="en-US" w:eastAsia="en-US"/>
     </w:rPr>
   </w:style>
   <w:style w:type="character" w:default="1" w:styleId="DefaultParagraphFont">
     <w:name w:val="Default Paragraph Font"/>
-    <w:uiPriority w:val="99"/>
+    <w:uiPriority w:val="1"/>
     <w:semiHidden/>
+    <w:unhideWhenUsed/>
   </w:style>
   <w:style w:type="table" w:default="1" w:styleId="TableNormal">
     <w:name w:val="Normal Table"/>
@@ -4922,10 +4928,6 @@
     <w:basedOn w:val="TableNormal"/>
     <w:uiPriority w:val="99"/>
     <w:rsid w:val="00AF79C2"/>
-    <w:rPr>
-      <w:sz w:val="20"/>
-      <w:szCs w:val="20"/>
-    </w:rPr>
     <w:tblPr>
       <w:tblInd w:w="0" w:type="dxa"/>
       <w:tblBorders>

</xml_diff>

<commit_message>
Updated Testing Feedback Procedure
</commit_message>
<xml_diff>
--- a/project-management/Phase 1 - Testing Documentation/Phase 1 Testing Plan.docx
+++ b/project-management/Phase 1 - Testing Documentation/Phase 1 Testing Plan.docx
@@ -24,8 +24,18 @@
           <w:sz w:val="28"/>
           <w:szCs w:val="28"/>
         </w:rPr>
-        <w:t>or Chinese Checkers</w:t>
-      </w:r>
+        <w:t xml:space="preserve">or Chinese </w:t>
+      </w:r>
+      <w:proofErr w:type="gramStart"/>
+      <w:r>
+        <w:rPr>
+          <w:b/>
+          <w:sz w:val="28"/>
+          <w:szCs w:val="28"/>
+        </w:rPr>
+        <w:t>Checkers</w:t>
+      </w:r>
+      <w:proofErr w:type="gramEnd"/>
     </w:p>
     <w:p>
       <w:pPr>
@@ -105,8 +115,13 @@
         <w:tab/>
       </w:r>
       <w:r>
-        <w:t>Ben Stitt</w:t>
-      </w:r>
+        <w:t xml:space="preserve">Ben </w:t>
+      </w:r>
+      <w:proofErr w:type="spellStart"/>
+      <w:r>
+        <w:t>Stitt</w:t>
+      </w:r>
+      <w:proofErr w:type="spellEnd"/>
     </w:p>
     <w:p>
       <w:r>
@@ -600,9 +615,11 @@
           <w:numId w:val="9"/>
         </w:numPr>
       </w:pPr>
+      <w:proofErr w:type="spellStart"/>
       <w:r>
         <w:t>MainActivity</w:t>
       </w:r>
+      <w:proofErr w:type="spellEnd"/>
     </w:p>
     <w:p>
       <w:pPr>
@@ -612,9 +629,11 @@
           <w:numId w:val="9"/>
         </w:numPr>
       </w:pPr>
+      <w:proofErr w:type="spellStart"/>
       <w:r>
         <w:t>hotseatConfigurationActivityButton</w:t>
       </w:r>
+      <w:proofErr w:type="spellEnd"/>
     </w:p>
     <w:p>
       <w:pPr>
@@ -625,8 +644,13 @@
         </w:numPr>
       </w:pPr>
       <w:r>
-        <w:t>Verify isClickable</w:t>
-      </w:r>
+        <w:t xml:space="preserve">Verify </w:t>
+      </w:r>
+      <w:proofErr w:type="spellStart"/>
+      <w:r>
+        <w:t>isClickable</w:t>
+      </w:r>
+      <w:proofErr w:type="spellEnd"/>
     </w:p>
     <w:p>
       <w:pPr>
@@ -648,9 +672,11 @@
           <w:numId w:val="9"/>
         </w:numPr>
       </w:pPr>
+      <w:proofErr w:type="spellStart"/>
       <w:r>
         <w:t>HotSeatSetupActivity</w:t>
       </w:r>
+      <w:proofErr w:type="spellEnd"/>
     </w:p>
     <w:p>
       <w:pPr>
@@ -660,9 +686,11 @@
           <w:numId w:val="9"/>
         </w:numPr>
       </w:pPr>
+      <w:proofErr w:type="spellStart"/>
       <w:r>
         <w:t>hotseatTwoPlayerButton</w:t>
       </w:r>
+      <w:proofErr w:type="spellEnd"/>
     </w:p>
     <w:p>
       <w:pPr>
@@ -673,8 +701,13 @@
         </w:numPr>
       </w:pPr>
       <w:r>
-        <w:t>Verify isClickable</w:t>
-      </w:r>
+        <w:t xml:space="preserve">Verify </w:t>
+      </w:r>
+      <w:proofErr w:type="spellStart"/>
+      <w:r>
+        <w:t>isClickable</w:t>
+      </w:r>
+      <w:proofErr w:type="spellEnd"/>
     </w:p>
     <w:p>
       <w:pPr>
@@ -708,9 +741,11 @@
           <w:numId w:val="9"/>
         </w:numPr>
       </w:pPr>
+      <w:proofErr w:type="spellStart"/>
       <w:r>
         <w:t>hotseatThreePlayerButton</w:t>
       </w:r>
+      <w:proofErr w:type="spellEnd"/>
     </w:p>
     <w:p>
       <w:pPr>
@@ -721,8 +756,13 @@
         </w:numPr>
       </w:pPr>
       <w:r>
-        <w:t>Verify isClickable</w:t>
-      </w:r>
+        <w:t xml:space="preserve">Verify </w:t>
+      </w:r>
+      <w:proofErr w:type="spellStart"/>
+      <w:r>
+        <w:t>isClickable</w:t>
+      </w:r>
+      <w:proofErr w:type="spellEnd"/>
     </w:p>
     <w:p>
       <w:pPr>
@@ -756,8 +796,13 @@
           <w:numId w:val="9"/>
         </w:numPr>
       </w:pPr>
-      <w:r>
-        <w:t xml:space="preserve">hotseatFourPlayerButton </w:t>
+      <w:proofErr w:type="spellStart"/>
+      <w:r>
+        <w:t>hotseatFourPlayerButton</w:t>
+      </w:r>
+      <w:proofErr w:type="spellEnd"/>
+      <w:r>
+        <w:t xml:space="preserve"> </w:t>
       </w:r>
     </w:p>
     <w:p>
@@ -769,8 +814,13 @@
         </w:numPr>
       </w:pPr>
       <w:r>
-        <w:t>Verify isClickable</w:t>
-      </w:r>
+        <w:t xml:space="preserve">Verify </w:t>
+      </w:r>
+      <w:proofErr w:type="spellStart"/>
+      <w:r>
+        <w:t>isClickable</w:t>
+      </w:r>
+      <w:proofErr w:type="spellEnd"/>
     </w:p>
     <w:p>
       <w:pPr>
@@ -804,9 +854,11 @@
           <w:numId w:val="9"/>
         </w:numPr>
       </w:pPr>
+      <w:proofErr w:type="spellStart"/>
       <w:r>
         <w:t>hotseatSixPlayerButton</w:t>
       </w:r>
+      <w:proofErr w:type="spellEnd"/>
     </w:p>
     <w:p>
       <w:pPr>
@@ -817,8 +869,13 @@
         </w:numPr>
       </w:pPr>
       <w:r>
-        <w:t>Verify isClickable</w:t>
-      </w:r>
+        <w:t xml:space="preserve">Verify </w:t>
+      </w:r>
+      <w:proofErr w:type="spellStart"/>
+      <w:r>
+        <w:t>isClickable</w:t>
+      </w:r>
+      <w:proofErr w:type="spellEnd"/>
     </w:p>
     <w:p>
       <w:pPr>
@@ -852,9 +909,11 @@
           <w:numId w:val="9"/>
         </w:numPr>
       </w:pPr>
+      <w:proofErr w:type="spellStart"/>
       <w:r>
         <w:t>hotseatRedPlayerNameEditText</w:t>
       </w:r>
+      <w:proofErr w:type="spellEnd"/>
     </w:p>
     <w:p>
       <w:pPr>
@@ -876,9 +935,11 @@
           <w:numId w:val="9"/>
         </w:numPr>
       </w:pPr>
+      <w:proofErr w:type="spellStart"/>
       <w:r>
         <w:t>hotseatGreenPlayerNameEditText</w:t>
       </w:r>
+      <w:proofErr w:type="spellEnd"/>
     </w:p>
     <w:p>
       <w:pPr>
@@ -900,9 +961,11 @@
           <w:numId w:val="9"/>
         </w:numPr>
       </w:pPr>
+      <w:proofErr w:type="spellStart"/>
       <w:r>
         <w:t>hotseatPurplePlayerNameEditText</w:t>
       </w:r>
+      <w:proofErr w:type="spellEnd"/>
     </w:p>
     <w:p>
       <w:pPr>
@@ -924,9 +987,11 @@
           <w:numId w:val="9"/>
         </w:numPr>
       </w:pPr>
+      <w:proofErr w:type="spellStart"/>
       <w:r>
         <w:t>hotseatBluePlayerNameEditText</w:t>
       </w:r>
+      <w:proofErr w:type="spellEnd"/>
     </w:p>
     <w:p>
       <w:pPr>
@@ -948,9 +1013,11 @@
           <w:numId w:val="9"/>
         </w:numPr>
       </w:pPr>
+      <w:proofErr w:type="spellStart"/>
       <w:r>
         <w:t>hotseatYellowPlayerNameEditText</w:t>
       </w:r>
+      <w:proofErr w:type="spellEnd"/>
     </w:p>
     <w:p>
       <w:pPr>
@@ -972,10 +1039,12 @@
           <w:numId w:val="9"/>
         </w:numPr>
       </w:pPr>
+      <w:proofErr w:type="spellStart"/>
       <w:r>
         <w:lastRenderedPageBreak/>
         <w:t>hotseatOrangePlayerNameEditText</w:t>
       </w:r>
+      <w:proofErr w:type="spellEnd"/>
     </w:p>
     <w:p>
       <w:pPr>
@@ -997,9 +1066,11 @@
           <w:numId w:val="9"/>
         </w:numPr>
       </w:pPr>
+      <w:proofErr w:type="spellStart"/>
       <w:r>
         <w:t>hotseatGameActivityButton</w:t>
       </w:r>
+      <w:proofErr w:type="spellEnd"/>
     </w:p>
     <w:p>
       <w:pPr>
@@ -1010,8 +1081,13 @@
         </w:numPr>
       </w:pPr>
       <w:r>
-        <w:t>Verify isClickable</w:t>
-      </w:r>
+        <w:t xml:space="preserve">Verify </w:t>
+      </w:r>
+      <w:proofErr w:type="spellStart"/>
+      <w:r>
+        <w:t>isClickable</w:t>
+      </w:r>
+      <w:proofErr w:type="spellEnd"/>
     </w:p>
     <w:p>
       <w:pPr>
@@ -1057,9 +1133,11 @@
           <w:numId w:val="9"/>
         </w:numPr>
       </w:pPr>
+      <w:proofErr w:type="spellStart"/>
       <w:r>
         <w:t>GameBoardActivity</w:t>
       </w:r>
+      <w:proofErr w:type="spellEnd"/>
     </w:p>
     <w:p>
       <w:pPr>
@@ -1081,9 +1159,11 @@
           <w:numId w:val="9"/>
         </w:numPr>
       </w:pPr>
+      <w:proofErr w:type="spellStart"/>
       <w:r>
         <w:t>hotseatMoveResetButton</w:t>
       </w:r>
+      <w:proofErr w:type="spellEnd"/>
     </w:p>
     <w:p>
       <w:pPr>
@@ -1094,8 +1174,13 @@
         </w:numPr>
       </w:pPr>
       <w:r>
-        <w:t>Verify isClickable</w:t>
-      </w:r>
+        <w:t xml:space="preserve">Verify </w:t>
+      </w:r>
+      <w:proofErr w:type="spellStart"/>
+      <w:r>
+        <w:t>isClickable</w:t>
+      </w:r>
+      <w:proofErr w:type="spellEnd"/>
     </w:p>
     <w:p>
       <w:pPr>
@@ -1117,9 +1202,11 @@
           <w:numId w:val="9"/>
         </w:numPr>
       </w:pPr>
+      <w:proofErr w:type="spellStart"/>
       <w:r>
         <w:t>hotseatMoveDoneButton</w:t>
       </w:r>
+      <w:proofErr w:type="spellEnd"/>
     </w:p>
     <w:p>
       <w:pPr>
@@ -1130,8 +1217,13 @@
         </w:numPr>
       </w:pPr>
       <w:r>
-        <w:t>Verify isClickable</w:t>
-      </w:r>
+        <w:t xml:space="preserve">Verify </w:t>
+      </w:r>
+      <w:proofErr w:type="spellStart"/>
+      <w:r>
+        <w:t>isClickable</w:t>
+      </w:r>
+      <w:proofErr w:type="spellEnd"/>
     </w:p>
     <w:p>
       <w:pPr>
@@ -1548,7 +1640,15 @@
       </w:r>
       <w:r>
         <w:lastRenderedPageBreak/>
-        <w:t>then fill out an Ease of Use Testing Form (Appendix B) . The forms will then be tallied and actions shall be taken in accordance with the results.</w:t>
+        <w:t>then fill out an Ease of Use Testing Form (Appendix B</w:t>
+      </w:r>
+      <w:proofErr w:type="gramStart"/>
+      <w:r>
+        <w:t>) .</w:t>
+      </w:r>
+      <w:proofErr w:type="gramEnd"/>
+      <w:r>
+        <w:t xml:space="preserve"> The forms will then be tallied and actions shall be taken in accordance with the results.</w:t>
       </w:r>
     </w:p>
     <w:p>
@@ -1593,7 +1693,15 @@
         <w:ind w:left="1080"/>
       </w:pPr>
       <w:r>
-        <w:t>Team Leader to be determine.</w:t>
+        <w:t xml:space="preserve">Team Leader to be </w:t>
+      </w:r>
+      <w:proofErr w:type="gramStart"/>
+      <w:r>
+        <w:t>determine</w:t>
+      </w:r>
+      <w:proofErr w:type="gramEnd"/>
+      <w:r>
+        <w:t>.</w:t>
       </w:r>
     </w:p>
     <w:p>
@@ -1638,7 +1746,21 @@
         </w:rPr>
       </w:pPr>
       <w:r>
-        <w:t>At the end of each test phase or immediately following a failure of an in phase test, a Test Feedback Form (Appendix A) shall be generated. The form shall then be delivered by the tester directly to the test leader, whose responsibility will then be to bring the matter to the project leader’s attention. Actions after escalation shall be left to the discretion of the project leader.</w:t>
+        <w:t xml:space="preserve">At the end of each test phase or immediately following a failure of an in phase test, a Test Feedback Form (Appendix </w:t>
+      </w:r>
+      <w:r>
+        <w:t xml:space="preserve">A) shall be generated. The feedback form will be generated as an issue on </w:t>
+      </w:r>
+      <w:proofErr w:type="spellStart"/>
+      <w:r>
+        <w:t>GitHub</w:t>
+      </w:r>
+      <w:proofErr w:type="spellEnd"/>
+      <w:r>
+        <w:t xml:space="preserve"> with the contents of the Appendix A. Further action shall </w:t>
+      </w:r>
+      <w:r>
+        <w:t>be determined on case bases.</w:t>
       </w:r>
     </w:p>
     <w:p>
@@ -1680,9 +1802,11 @@
           <w:numId w:val="4"/>
         </w:numPr>
       </w:pPr>
+      <w:proofErr w:type="spellStart"/>
       <w:r>
         <w:t>MainActivity</w:t>
       </w:r>
+      <w:proofErr w:type="spellEnd"/>
     </w:p>
     <w:p>
       <w:pPr>
@@ -1716,9 +1840,11 @@
           <w:numId w:val="4"/>
         </w:numPr>
       </w:pPr>
+      <w:proofErr w:type="spellStart"/>
       <w:r>
         <w:t>HotSeatSetupActivity</w:t>
       </w:r>
+      <w:proofErr w:type="spellEnd"/>
     </w:p>
     <w:p>
       <w:pPr>
@@ -1740,8 +1866,13 @@
           <w:numId w:val="4"/>
         </w:numPr>
       </w:pPr>
-      <w:r>
-        <w:t>EditText Functionality</w:t>
+      <w:proofErr w:type="spellStart"/>
+      <w:r>
+        <w:t>EditText</w:t>
+      </w:r>
+      <w:proofErr w:type="spellEnd"/>
+      <w:r>
+        <w:t xml:space="preserve"> Functionality</w:t>
       </w:r>
     </w:p>
     <w:p>
@@ -1764,9 +1895,11 @@
           <w:numId w:val="4"/>
         </w:numPr>
       </w:pPr>
+      <w:proofErr w:type="spellStart"/>
       <w:r>
         <w:t>GameBoardActivity</w:t>
       </w:r>
+      <w:proofErr w:type="spellEnd"/>
     </w:p>
     <w:p>
       <w:pPr>
@@ -1847,9 +1980,11 @@
       <w:pPr>
         <w:ind w:firstLine="360"/>
       </w:pPr>
+      <w:proofErr w:type="gramStart"/>
       <w:r>
         <w:t>Availability of classes and modules for current phase.</w:t>
       </w:r>
+      <w:proofErr w:type="gramEnd"/>
     </w:p>
     <w:p>
       <w:pPr>
@@ -1895,8 +2030,13 @@
       <w:pPr>
         <w:ind w:left="360"/>
       </w:pPr>
-      <w:r>
-        <w:t>JUnit API</w:t>
+      <w:proofErr w:type="spellStart"/>
+      <w:r>
+        <w:t>JUnit</w:t>
+      </w:r>
+      <w:proofErr w:type="spellEnd"/>
+      <w:r>
+        <w:t xml:space="preserve"> API</w:t>
       </w:r>
     </w:p>
     <w:p>
@@ -2064,8 +2204,13 @@
           </w:tcPr>
           <w:p>
             <w:r>
-              <w:t>2. Peter Pobojewski</w:t>
+              <w:t xml:space="preserve">2. Peter </w:t>
             </w:r>
+            <w:proofErr w:type="spellStart"/>
+            <w:r>
+              <w:t>Pobojewski</w:t>
+            </w:r>
+            <w:proofErr w:type="spellEnd"/>
           </w:p>
           <w:p/>
         </w:tc>
@@ -2116,8 +2261,13 @@
           </w:tcPr>
           <w:p>
             <w:r>
-              <w:t>3. Ben Stitt</w:t>
+              <w:t xml:space="preserve">3. Ben </w:t>
             </w:r>
+            <w:proofErr w:type="spellStart"/>
+            <w:r>
+              <w:t>Stitt</w:t>
+            </w:r>
+            <w:proofErr w:type="spellEnd"/>
           </w:p>
           <w:p/>
         </w:tc>
@@ -2222,12 +2372,22 @@
           <w:szCs w:val="32"/>
         </w:rPr>
       </w:pPr>
-      <w:r>
+    </w:p>
+    <w:p>
+      <w:pPr>
+        <w:jc w:val="center"/>
         <w:rPr>
           <w:b/>
           <w:sz w:val="32"/>
           <w:szCs w:val="32"/>
         </w:rPr>
+      </w:pPr>
+      <w:r>
+        <w:rPr>
+          <w:b/>
+          <w:sz w:val="32"/>
+          <w:szCs w:val="32"/>
+        </w:rPr>
         <w:lastRenderedPageBreak/>
         <w:t>APPENDICES</w:t>
       </w:r>
@@ -2430,13 +2590,46 @@
           <w:szCs w:val="28"/>
         </w:rPr>
       </w:pPr>
-      <w:r>
-        <w:rPr>
-          <w:b/>
-          <w:sz w:val="28"/>
-          <w:szCs w:val="28"/>
-        </w:rPr>
-        <w:t>Remarks: _________________________________________________________ ______________________________________________________________________________________________________________________________________________________________________________________________________________________________________________________________________________________________________________________________________________________________________________________________________________________________________________________________________________</w:t>
+      <w:proofErr w:type="gramStart"/>
+      <w:r>
+        <w:rPr>
+          <w:b/>
+          <w:sz w:val="28"/>
+          <w:szCs w:val="28"/>
+        </w:rPr>
+        <w:t>Remarks</w:t>
+      </w:r>
+      <w:r>
+        <w:t>(</w:t>
+      </w:r>
+      <w:proofErr w:type="gramEnd"/>
+      <w:r>
+        <w:t>If fail what caused failure)</w:t>
+      </w:r>
+      <w:r>
+        <w:rPr>
+          <w:b/>
+          <w:sz w:val="28"/>
+          <w:szCs w:val="28"/>
+        </w:rPr>
+        <w:t>: ______________________________________</w:t>
+      </w:r>
+    </w:p>
+    <w:p>
+      <w:pPr>
+        <w:rPr>
+          <w:b/>
+          <w:sz w:val="28"/>
+          <w:szCs w:val="28"/>
+        </w:rPr>
+      </w:pPr>
+      <w:r>
+        <w:rPr>
+          <w:b/>
+          <w:sz w:val="28"/>
+          <w:szCs w:val="28"/>
+        </w:rPr>
+        <w:t>______________________________________________________________________________________________________________________________________________________________________________________________________________________________________________________________________________________________________________________________________________________________________________________________________________________________________________________________________________</w:t>
       </w:r>
     </w:p>
     <w:p>
@@ -2566,7 +2759,25 @@
           <w:szCs w:val="28"/>
         </w:rPr>
         <w:tab/>
-        <w:t>Project Lead Name:_____________</w:t>
+        <w:t>Project Lead Name</w:t>
+      </w:r>
+      <w:proofErr w:type="gramStart"/>
+      <w:r>
+        <w:rPr>
+          <w:b/>
+          <w:sz w:val="28"/>
+          <w:szCs w:val="28"/>
+        </w:rPr>
+        <w:t>:_</w:t>
+      </w:r>
+      <w:proofErr w:type="gramEnd"/>
+      <w:r>
+        <w:rPr>
+          <w:b/>
+          <w:sz w:val="28"/>
+          <w:szCs w:val="28"/>
+        </w:rPr>
+        <w:t>____________</w:t>
       </w:r>
     </w:p>
     <w:p>
@@ -2686,7 +2897,15 @@
     </w:p>
     <w:p>
       <w:r>
-        <w:t>Give each of the task a rating from 0 to 10 based on the difficulty of accomplishing relevant tasks.</w:t>
+        <w:t xml:space="preserve">Give each of the </w:t>
+      </w:r>
+      <w:proofErr w:type="gramStart"/>
+      <w:r>
+        <w:t>task</w:t>
+      </w:r>
+      <w:proofErr w:type="gramEnd"/>
+      <w:r>
+        <w:t xml:space="preserve"> a rating from 0 to 10 based on the difficulty of accomplishing relevant tasks.</w:t>
       </w:r>
     </w:p>
     <w:p/>

</xml_diff>

<commit_message>
Adding Ease of Use Focus Group Tasks
</commit_message>
<xml_diff>
--- a/project-management/Phase 1 - Testing Documentation/Phase 1 Testing Plan.docx
+++ b/project-management/Phase 1 - Testing Documentation/Phase 1 Testing Plan.docx
@@ -24,8 +24,18 @@
           <w:sz w:val="28"/>
           <w:szCs w:val="28"/>
         </w:rPr>
-        <w:t>or Chinese Checkers</w:t>
-      </w:r>
+        <w:t xml:space="preserve">or Chinese </w:t>
+      </w:r>
+      <w:proofErr w:type="gramStart"/>
+      <w:r>
+        <w:rPr>
+          <w:b/>
+          <w:sz w:val="28"/>
+          <w:szCs w:val="28"/>
+        </w:rPr>
+        <w:t>Checkers</w:t>
+      </w:r>
+      <w:proofErr w:type="gramEnd"/>
     </w:p>
     <w:p>
       <w:pPr>
@@ -105,8 +115,13 @@
         <w:tab/>
       </w:r>
       <w:r>
-        <w:t>Ben Stitt</w:t>
-      </w:r>
+        <w:t xml:space="preserve">Ben </w:t>
+      </w:r>
+      <w:proofErr w:type="spellStart"/>
+      <w:r>
+        <w:t>Stitt</w:t>
+      </w:r>
+      <w:proofErr w:type="spellEnd"/>
     </w:p>
     <w:p>
       <w:r>
@@ -600,9 +615,11 @@
           <w:numId w:val="9"/>
         </w:numPr>
       </w:pPr>
+      <w:proofErr w:type="spellStart"/>
       <w:r>
         <w:t>MainActivity</w:t>
       </w:r>
+      <w:proofErr w:type="spellEnd"/>
     </w:p>
     <w:p>
       <w:pPr>
@@ -612,9 +629,11 @@
           <w:numId w:val="9"/>
         </w:numPr>
       </w:pPr>
+      <w:proofErr w:type="spellStart"/>
       <w:r>
         <w:t>hotseatConfigurationActivityButton</w:t>
       </w:r>
+      <w:proofErr w:type="spellEnd"/>
     </w:p>
     <w:p>
       <w:pPr>
@@ -625,8 +644,13 @@
         </w:numPr>
       </w:pPr>
       <w:r>
-        <w:t>Verify isClickable</w:t>
-      </w:r>
+        <w:t xml:space="preserve">Verify </w:t>
+      </w:r>
+      <w:proofErr w:type="spellStart"/>
+      <w:r>
+        <w:t>isClickable</w:t>
+      </w:r>
+      <w:proofErr w:type="spellEnd"/>
     </w:p>
     <w:p>
       <w:pPr>
@@ -648,9 +672,11 @@
           <w:numId w:val="9"/>
         </w:numPr>
       </w:pPr>
+      <w:proofErr w:type="spellStart"/>
       <w:r>
         <w:t>HotSeatSetupActivity</w:t>
       </w:r>
+      <w:proofErr w:type="spellEnd"/>
     </w:p>
     <w:p>
       <w:pPr>
@@ -660,9 +686,11 @@
           <w:numId w:val="9"/>
         </w:numPr>
       </w:pPr>
+      <w:proofErr w:type="spellStart"/>
       <w:r>
         <w:t>hotseatTwoPlayerButton</w:t>
       </w:r>
+      <w:proofErr w:type="spellEnd"/>
     </w:p>
     <w:p>
       <w:pPr>
@@ -673,8 +701,13 @@
         </w:numPr>
       </w:pPr>
       <w:r>
-        <w:t>Verify isClickable</w:t>
-      </w:r>
+        <w:t xml:space="preserve">Verify </w:t>
+      </w:r>
+      <w:proofErr w:type="spellStart"/>
+      <w:r>
+        <w:t>isClickable</w:t>
+      </w:r>
+      <w:proofErr w:type="spellEnd"/>
     </w:p>
     <w:p>
       <w:pPr>
@@ -708,9 +741,11 @@
           <w:numId w:val="9"/>
         </w:numPr>
       </w:pPr>
+      <w:proofErr w:type="spellStart"/>
       <w:r>
         <w:t>hotseatThreePlayerButton</w:t>
       </w:r>
+      <w:proofErr w:type="spellEnd"/>
     </w:p>
     <w:p>
       <w:pPr>
@@ -721,8 +756,13 @@
         </w:numPr>
       </w:pPr>
       <w:r>
-        <w:t>Verify isClickable</w:t>
-      </w:r>
+        <w:t xml:space="preserve">Verify </w:t>
+      </w:r>
+      <w:proofErr w:type="spellStart"/>
+      <w:r>
+        <w:t>isClickable</w:t>
+      </w:r>
+      <w:proofErr w:type="spellEnd"/>
     </w:p>
     <w:p>
       <w:pPr>
@@ -756,8 +796,13 @@
           <w:numId w:val="9"/>
         </w:numPr>
       </w:pPr>
-      <w:r>
-        <w:t xml:space="preserve">hotseatFourPlayerButton </w:t>
+      <w:proofErr w:type="spellStart"/>
+      <w:r>
+        <w:t>hotseatFourPlayerButton</w:t>
+      </w:r>
+      <w:proofErr w:type="spellEnd"/>
+      <w:r>
+        <w:t xml:space="preserve"> </w:t>
       </w:r>
     </w:p>
     <w:p>
@@ -769,8 +814,13 @@
         </w:numPr>
       </w:pPr>
       <w:r>
-        <w:t>Verify isClickable</w:t>
-      </w:r>
+        <w:t xml:space="preserve">Verify </w:t>
+      </w:r>
+      <w:proofErr w:type="spellStart"/>
+      <w:r>
+        <w:t>isClickable</w:t>
+      </w:r>
+      <w:proofErr w:type="spellEnd"/>
     </w:p>
     <w:p>
       <w:pPr>
@@ -804,9 +854,11 @@
           <w:numId w:val="9"/>
         </w:numPr>
       </w:pPr>
+      <w:proofErr w:type="spellStart"/>
       <w:r>
         <w:t>hotseatSixPlayerButton</w:t>
       </w:r>
+      <w:proofErr w:type="spellEnd"/>
     </w:p>
     <w:p>
       <w:pPr>
@@ -817,8 +869,13 @@
         </w:numPr>
       </w:pPr>
       <w:r>
-        <w:t>Verify isClickable</w:t>
-      </w:r>
+        <w:t xml:space="preserve">Verify </w:t>
+      </w:r>
+      <w:proofErr w:type="spellStart"/>
+      <w:r>
+        <w:t>isClickable</w:t>
+      </w:r>
+      <w:proofErr w:type="spellEnd"/>
     </w:p>
     <w:p>
       <w:pPr>
@@ -852,9 +909,11 @@
           <w:numId w:val="9"/>
         </w:numPr>
       </w:pPr>
+      <w:proofErr w:type="spellStart"/>
       <w:r>
         <w:t>hotseatRedPlayerNameEditText</w:t>
       </w:r>
+      <w:proofErr w:type="spellEnd"/>
     </w:p>
     <w:p>
       <w:pPr>
@@ -876,9 +935,11 @@
           <w:numId w:val="9"/>
         </w:numPr>
       </w:pPr>
+      <w:proofErr w:type="spellStart"/>
       <w:r>
         <w:t>hotseatGreenPlayerNameEditText</w:t>
       </w:r>
+      <w:proofErr w:type="spellEnd"/>
     </w:p>
     <w:p>
       <w:pPr>
@@ -900,9 +961,11 @@
           <w:numId w:val="9"/>
         </w:numPr>
       </w:pPr>
+      <w:proofErr w:type="spellStart"/>
       <w:r>
         <w:t>hotseatPurplePlayerNameEditText</w:t>
       </w:r>
+      <w:proofErr w:type="spellEnd"/>
     </w:p>
     <w:p>
       <w:pPr>
@@ -924,9 +987,11 @@
           <w:numId w:val="9"/>
         </w:numPr>
       </w:pPr>
+      <w:proofErr w:type="spellStart"/>
       <w:r>
         <w:t>hotseatBluePlayerNameEditText</w:t>
       </w:r>
+      <w:proofErr w:type="spellEnd"/>
     </w:p>
     <w:p>
       <w:pPr>
@@ -948,9 +1013,11 @@
           <w:numId w:val="9"/>
         </w:numPr>
       </w:pPr>
+      <w:proofErr w:type="spellStart"/>
       <w:r>
         <w:t>hotseatYellowPlayerNameEditText</w:t>
       </w:r>
+      <w:proofErr w:type="spellEnd"/>
     </w:p>
     <w:p>
       <w:pPr>
@@ -972,10 +1039,12 @@
           <w:numId w:val="9"/>
         </w:numPr>
       </w:pPr>
+      <w:proofErr w:type="spellStart"/>
       <w:r>
         <w:lastRenderedPageBreak/>
         <w:t>hotseatOrangePlayerNameEditText</w:t>
       </w:r>
+      <w:proofErr w:type="spellEnd"/>
     </w:p>
     <w:p>
       <w:pPr>
@@ -997,9 +1066,11 @@
           <w:numId w:val="9"/>
         </w:numPr>
       </w:pPr>
+      <w:proofErr w:type="spellStart"/>
       <w:r>
         <w:t>hotseatGameActivityButton</w:t>
       </w:r>
+      <w:proofErr w:type="spellEnd"/>
     </w:p>
     <w:p>
       <w:pPr>
@@ -1010,8 +1081,13 @@
         </w:numPr>
       </w:pPr>
       <w:r>
-        <w:t>Verify isClickable</w:t>
-      </w:r>
+        <w:t xml:space="preserve">Verify </w:t>
+      </w:r>
+      <w:proofErr w:type="spellStart"/>
+      <w:r>
+        <w:t>isClickable</w:t>
+      </w:r>
+      <w:proofErr w:type="spellEnd"/>
     </w:p>
     <w:p>
       <w:pPr>
@@ -1057,9 +1133,11 @@
           <w:numId w:val="9"/>
         </w:numPr>
       </w:pPr>
+      <w:proofErr w:type="spellStart"/>
       <w:r>
         <w:t>GameBoardActivity</w:t>
       </w:r>
+      <w:proofErr w:type="spellEnd"/>
     </w:p>
     <w:p>
       <w:pPr>
@@ -1081,9 +1159,11 @@
           <w:numId w:val="9"/>
         </w:numPr>
       </w:pPr>
+      <w:proofErr w:type="spellStart"/>
       <w:r>
         <w:t>hotseatMoveResetButton</w:t>
       </w:r>
+      <w:proofErr w:type="spellEnd"/>
     </w:p>
     <w:p>
       <w:pPr>
@@ -1094,8 +1174,13 @@
         </w:numPr>
       </w:pPr>
       <w:r>
-        <w:t>Verify isClickable</w:t>
-      </w:r>
+        <w:t xml:space="preserve">Verify </w:t>
+      </w:r>
+      <w:proofErr w:type="spellStart"/>
+      <w:r>
+        <w:t>isClickable</w:t>
+      </w:r>
+      <w:proofErr w:type="spellEnd"/>
     </w:p>
     <w:p>
       <w:pPr>
@@ -1117,9 +1202,11 @@
           <w:numId w:val="9"/>
         </w:numPr>
       </w:pPr>
+      <w:proofErr w:type="spellStart"/>
       <w:r>
         <w:t>hotseatMoveDoneButton</w:t>
       </w:r>
+      <w:proofErr w:type="spellEnd"/>
     </w:p>
     <w:p>
       <w:pPr>
@@ -1130,8 +1217,13 @@
         </w:numPr>
       </w:pPr>
       <w:r>
-        <w:t>Verify isClickable</w:t>
-      </w:r>
+        <w:t xml:space="preserve">Verify </w:t>
+      </w:r>
+      <w:proofErr w:type="spellStart"/>
+      <w:r>
+        <w:t>isClickable</w:t>
+      </w:r>
+      <w:proofErr w:type="spellEnd"/>
     </w:p>
     <w:p>
       <w:pPr>
@@ -1548,7 +1640,15 @@
       </w:r>
       <w:r>
         <w:lastRenderedPageBreak/>
-        <w:t>then fill out an Ease of Use Testing Form (Appendix B) . The forms will then be tallied and actions shall be taken in accordance with the results.</w:t>
+        <w:t>then fill out an Ease of Use Testing Form (Appendix B</w:t>
+      </w:r>
+      <w:proofErr w:type="gramStart"/>
+      <w:r>
+        <w:t>) .</w:t>
+      </w:r>
+      <w:proofErr w:type="gramEnd"/>
+      <w:r>
+        <w:t xml:space="preserve"> The forms will then be tallied and actions shall be taken in accordance with the results.</w:t>
       </w:r>
     </w:p>
     <w:p>
@@ -1593,7 +1693,15 @@
         <w:ind w:left="1080"/>
       </w:pPr>
       <w:r>
-        <w:t>Team Leader to be determine.</w:t>
+        <w:t xml:space="preserve">Team Leader to be </w:t>
+      </w:r>
+      <w:proofErr w:type="gramStart"/>
+      <w:r>
+        <w:t>determine</w:t>
+      </w:r>
+      <w:proofErr w:type="gramEnd"/>
+      <w:r>
+        <w:t>.</w:t>
       </w:r>
     </w:p>
     <w:p>
@@ -1641,7 +1749,15 @@
         <w:t xml:space="preserve">At the end of each test phase or immediately following a failure of an in phase test, a Test Feedback Form (Appendix </w:t>
       </w:r>
       <w:r>
-        <w:t xml:space="preserve">A) shall be generated. The feedback form will be generated as an issue on GitHub with the contents of the Appendix A. Further action shall </w:t>
+        <w:t xml:space="preserve">A) shall be generated. The feedback form will be generated as an issue on </w:t>
+      </w:r>
+      <w:proofErr w:type="spellStart"/>
+      <w:r>
+        <w:t>GitHub</w:t>
+      </w:r>
+      <w:proofErr w:type="spellEnd"/>
+      <w:r>
+        <w:t xml:space="preserve"> with the contents of the Appendix A. Further action shall </w:t>
       </w:r>
       <w:r>
         <w:t>be determined on case bases.</w:t>
@@ -1690,9 +1806,11 @@
           <w:numId w:val="4"/>
         </w:numPr>
       </w:pPr>
+      <w:proofErr w:type="spellStart"/>
       <w:r>
         <w:t>MainActivity</w:t>
       </w:r>
+      <w:proofErr w:type="spellEnd"/>
     </w:p>
     <w:p>
       <w:pPr>
@@ -1726,9 +1844,11 @@
           <w:numId w:val="4"/>
         </w:numPr>
       </w:pPr>
+      <w:proofErr w:type="spellStart"/>
       <w:r>
         <w:t>HotSeatSetupActivity</w:t>
       </w:r>
+      <w:proofErr w:type="spellEnd"/>
     </w:p>
     <w:p>
       <w:pPr>
@@ -1750,8 +1870,13 @@
           <w:numId w:val="4"/>
         </w:numPr>
       </w:pPr>
-      <w:r>
-        <w:t>EditText Functionality</w:t>
+      <w:proofErr w:type="spellStart"/>
+      <w:r>
+        <w:t>EditText</w:t>
+      </w:r>
+      <w:proofErr w:type="spellEnd"/>
+      <w:r>
+        <w:t xml:space="preserve"> Functionality</w:t>
       </w:r>
     </w:p>
     <w:p>
@@ -1774,9 +1899,11 @@
           <w:numId w:val="4"/>
         </w:numPr>
       </w:pPr>
+      <w:proofErr w:type="spellStart"/>
       <w:r>
         <w:t>GameBoardActivity</w:t>
       </w:r>
+      <w:proofErr w:type="spellEnd"/>
     </w:p>
     <w:p>
       <w:pPr>
@@ -1857,9 +1984,11 @@
       <w:pPr>
         <w:ind w:firstLine="360"/>
       </w:pPr>
+      <w:proofErr w:type="gramStart"/>
       <w:r>
         <w:t>Availability of classes and modules for current phase.</w:t>
       </w:r>
+      <w:proofErr w:type="gramEnd"/>
     </w:p>
     <w:p>
       <w:pPr>
@@ -1905,8 +2034,13 @@
       <w:pPr>
         <w:ind w:left="360"/>
       </w:pPr>
-      <w:r>
-        <w:t>JUnit API</w:t>
+      <w:proofErr w:type="spellStart"/>
+      <w:r>
+        <w:t>JUnit</w:t>
+      </w:r>
+      <w:proofErr w:type="spellEnd"/>
+      <w:r>
+        <w:t xml:space="preserve"> API</w:t>
       </w:r>
     </w:p>
     <w:p>
@@ -2074,8 +2208,13 @@
           </w:tcPr>
           <w:p>
             <w:r>
-              <w:t>2. Peter Pobojewski</w:t>
+              <w:t xml:space="preserve">2. Peter </w:t>
             </w:r>
+            <w:proofErr w:type="spellStart"/>
+            <w:r>
+              <w:t>Pobojewski</w:t>
+            </w:r>
+            <w:proofErr w:type="spellEnd"/>
           </w:p>
           <w:p/>
         </w:tc>
@@ -2126,8 +2265,13 @@
           </w:tcPr>
           <w:p>
             <w:r>
-              <w:t>3. Ben Stitt</w:t>
+              <w:t xml:space="preserve">3. Ben </w:t>
             </w:r>
+            <w:proofErr w:type="spellStart"/>
+            <w:r>
+              <w:t>Stitt</w:t>
+            </w:r>
+            <w:proofErr w:type="spellEnd"/>
           </w:p>
           <w:p/>
         </w:tc>
@@ -2450,6 +2594,7 @@
           <w:szCs w:val="28"/>
         </w:rPr>
       </w:pPr>
+      <w:proofErr w:type="gramStart"/>
       <w:r>
         <w:rPr>
           <w:b/>
@@ -2459,7 +2604,11 @@
         <w:t>Remarks</w:t>
       </w:r>
       <w:r>
-        <w:t>(If fail what caused failure)</w:t>
+        <w:t>(</w:t>
+      </w:r>
+      <w:proofErr w:type="gramEnd"/>
+      <w:r>
+        <w:t>If fail what caused failure)</w:t>
       </w:r>
       <w:r>
         <w:rPr>
@@ -2614,7 +2763,25 @@
           <w:szCs w:val="28"/>
         </w:rPr>
         <w:tab/>
-        <w:t>Project Lead Name:_____________</w:t>
+        <w:t>Project Lead Name</w:t>
+      </w:r>
+      <w:proofErr w:type="gramStart"/>
+      <w:r>
+        <w:rPr>
+          <w:b/>
+          <w:sz w:val="28"/>
+          <w:szCs w:val="28"/>
+        </w:rPr>
+        <w:t>:_</w:t>
+      </w:r>
+      <w:proofErr w:type="gramEnd"/>
+      <w:r>
+        <w:rPr>
+          <w:b/>
+          <w:sz w:val="28"/>
+          <w:szCs w:val="28"/>
+        </w:rPr>
+        <w:t>____________</w:t>
       </w:r>
     </w:p>
     <w:p>
@@ -2710,15 +2877,7 @@
           <w:sz w:val="28"/>
           <w:szCs w:val="28"/>
         </w:rPr>
-        <w:t>Ease of Use Testing Form</w:t>
-      </w:r>
-      <w:r>
-        <w:rPr>
-          <w:b/>
-          <w:sz w:val="28"/>
-          <w:szCs w:val="28"/>
-        </w:rPr>
-        <w:t xml:space="preserve"> Phase One</w:t>
+        <w:t>Ease of Use Testing Feedback Form</w:t>
       </w:r>
     </w:p>
     <w:p>
@@ -2733,7 +2892,19 @@
     </w:p>
     <w:p>
       <w:r>
-        <w:t>Give each of the task a rating from 0 to 10 based on the difficulty of accomplishing relevant tasks.</w:t>
+        <w:t xml:space="preserve">Give each of the </w:t>
+      </w:r>
+      <w:r>
+        <w:t>tasks</w:t>
+      </w:r>
+      <w:r>
+        <w:t xml:space="preserve"> a rating from 0 to 10 based on the difficulty of accomplishing </w:t>
+      </w:r>
+      <w:r>
+        <w:t xml:space="preserve">the </w:t>
+      </w:r>
+      <w:r>
+        <w:t>relevant tasks.</w:t>
       </w:r>
     </w:p>
     <w:p/>
@@ -2751,137 +2922,427 @@
           <w:sz w:val="28"/>
           <w:szCs w:val="28"/>
         </w:rPr>
-        <w:t>Task One: _____</w:t>
-      </w:r>
-    </w:p>
-    <w:p>
-      <w:pPr>
-        <w:rPr>
-          <w:b/>
-          <w:sz w:val="28"/>
-          <w:szCs w:val="28"/>
-        </w:rPr>
-      </w:pPr>
-    </w:p>
-    <w:p>
-      <w:pPr>
-        <w:rPr>
-          <w:b/>
-          <w:sz w:val="28"/>
-          <w:szCs w:val="28"/>
-        </w:rPr>
-      </w:pPr>
-      <w:r>
-        <w:rPr>
-          <w:b/>
-          <w:sz w:val="28"/>
-          <w:szCs w:val="28"/>
-        </w:rPr>
-        <w:t>Task Two: _____</w:t>
-      </w:r>
-    </w:p>
-    <w:p>
-      <w:pPr>
-        <w:rPr>
-          <w:b/>
-          <w:sz w:val="28"/>
-          <w:szCs w:val="28"/>
-        </w:rPr>
-      </w:pPr>
-    </w:p>
-    <w:p>
-      <w:pPr>
-        <w:rPr>
-          <w:b/>
-          <w:sz w:val="28"/>
-          <w:szCs w:val="28"/>
-        </w:rPr>
-      </w:pPr>
-      <w:r>
-        <w:rPr>
-          <w:b/>
-          <w:sz w:val="28"/>
-          <w:szCs w:val="28"/>
-        </w:rPr>
-        <w:t>Task Three: _____</w:t>
-      </w:r>
-    </w:p>
-    <w:p>
-      <w:pPr>
-        <w:rPr>
-          <w:b/>
-          <w:sz w:val="28"/>
-          <w:szCs w:val="28"/>
-        </w:rPr>
-      </w:pPr>
-    </w:p>
-    <w:p>
-      <w:pPr>
-        <w:rPr>
-          <w:b/>
-          <w:sz w:val="28"/>
-          <w:szCs w:val="28"/>
-        </w:rPr>
-      </w:pPr>
-      <w:r>
-        <w:rPr>
-          <w:b/>
-          <w:sz w:val="28"/>
-          <w:szCs w:val="28"/>
-        </w:rPr>
-        <w:t>Task Four: _____</w:t>
-      </w:r>
-    </w:p>
-    <w:p>
-      <w:pPr>
-        <w:rPr>
-          <w:b/>
-          <w:sz w:val="28"/>
-          <w:szCs w:val="28"/>
-        </w:rPr>
-      </w:pPr>
-    </w:p>
-    <w:p>
-      <w:pPr>
-        <w:rPr>
-          <w:b/>
-          <w:sz w:val="28"/>
-          <w:szCs w:val="28"/>
-        </w:rPr>
-      </w:pPr>
-      <w:r>
-        <w:rPr>
-          <w:b/>
-          <w:sz w:val="28"/>
-          <w:szCs w:val="28"/>
-        </w:rPr>
-        <w:t>Task Five: _____</w:t>
-      </w:r>
-    </w:p>
-    <w:p>
-      <w:pPr>
-        <w:rPr>
-          <w:b/>
-          <w:sz w:val="28"/>
-          <w:szCs w:val="28"/>
-        </w:rPr>
-      </w:pPr>
-    </w:p>
-    <w:p>
-      <w:pPr>
-        <w:rPr>
-          <w:b/>
-          <w:sz w:val="28"/>
-          <w:szCs w:val="28"/>
-        </w:rPr>
-      </w:pPr>
-      <w:r>
-        <w:rPr>
-          <w:b/>
-          <w:sz w:val="28"/>
-          <w:szCs w:val="28"/>
-        </w:rPr>
-        <w:t>Remarks: _________________________________________________________</w:t>
+        <w:t>Task 1 Score: _____</w:t>
+      </w:r>
+    </w:p>
+    <w:p>
+      <w:pPr>
+        <w:rPr>
+          <w:b/>
+          <w:sz w:val="28"/>
+          <w:szCs w:val="28"/>
+        </w:rPr>
+      </w:pPr>
+      <w:r>
+        <w:rPr>
+          <w:b/>
+          <w:sz w:val="28"/>
+          <w:szCs w:val="28"/>
+        </w:rPr>
+        <w:t>Task Remarks: ___________________________________________________</w:t>
+      </w:r>
+    </w:p>
+    <w:p>
+      <w:pPr>
+        <w:rPr>
+          <w:b/>
+          <w:sz w:val="28"/>
+          <w:szCs w:val="28"/>
+        </w:rPr>
+      </w:pPr>
+      <w:r>
+        <w:rPr>
+          <w:b/>
+          <w:sz w:val="28"/>
+          <w:szCs w:val="28"/>
+        </w:rPr>
+        <w:t>_________________________________________________________________</w:t>
+      </w:r>
+    </w:p>
+    <w:p>
+      <w:pPr>
+        <w:rPr>
+          <w:b/>
+          <w:sz w:val="28"/>
+          <w:szCs w:val="28"/>
+        </w:rPr>
+      </w:pPr>
+    </w:p>
+    <w:p>
+      <w:pPr>
+        <w:rPr>
+          <w:b/>
+          <w:sz w:val="28"/>
+          <w:szCs w:val="28"/>
+        </w:rPr>
+      </w:pPr>
+      <w:r>
+        <w:rPr>
+          <w:b/>
+          <w:sz w:val="28"/>
+          <w:szCs w:val="28"/>
+        </w:rPr>
+        <w:t>Task 2: _____</w:t>
+      </w:r>
+    </w:p>
+    <w:p>
+      <w:pPr>
+        <w:rPr>
+          <w:b/>
+          <w:sz w:val="28"/>
+          <w:szCs w:val="28"/>
+        </w:rPr>
+      </w:pPr>
+      <w:r>
+        <w:rPr>
+          <w:b/>
+          <w:sz w:val="28"/>
+          <w:szCs w:val="28"/>
+        </w:rPr>
+        <w:t>Task Remarks: ___________________________________________________</w:t>
+      </w:r>
+    </w:p>
+    <w:p>
+      <w:pPr>
+        <w:rPr>
+          <w:b/>
+          <w:sz w:val="28"/>
+          <w:szCs w:val="28"/>
+        </w:rPr>
+      </w:pPr>
+      <w:r>
+        <w:rPr>
+          <w:b/>
+          <w:sz w:val="28"/>
+          <w:szCs w:val="28"/>
+        </w:rPr>
+        <w:t>_________________________________________________________________</w:t>
+      </w:r>
+    </w:p>
+    <w:p>
+      <w:pPr>
+        <w:rPr>
+          <w:b/>
+          <w:sz w:val="28"/>
+          <w:szCs w:val="28"/>
+        </w:rPr>
+      </w:pPr>
+    </w:p>
+    <w:p>
+      <w:pPr>
+        <w:rPr>
+          <w:b/>
+          <w:sz w:val="28"/>
+          <w:szCs w:val="28"/>
+        </w:rPr>
+      </w:pPr>
+      <w:r>
+        <w:rPr>
+          <w:b/>
+          <w:sz w:val="28"/>
+          <w:szCs w:val="28"/>
+        </w:rPr>
+        <w:t>Task 3: _____</w:t>
+      </w:r>
+    </w:p>
+    <w:p>
+      <w:pPr>
+        <w:rPr>
+          <w:b/>
+          <w:sz w:val="28"/>
+          <w:szCs w:val="28"/>
+        </w:rPr>
+      </w:pPr>
+      <w:r>
+        <w:rPr>
+          <w:b/>
+          <w:sz w:val="28"/>
+          <w:szCs w:val="28"/>
+        </w:rPr>
+        <w:t>Task Remarks: ___________________________________________________</w:t>
+      </w:r>
+    </w:p>
+    <w:p>
+      <w:pPr>
+        <w:rPr>
+          <w:b/>
+          <w:sz w:val="28"/>
+          <w:szCs w:val="28"/>
+        </w:rPr>
+      </w:pPr>
+      <w:r>
+        <w:rPr>
+          <w:b/>
+          <w:sz w:val="28"/>
+          <w:szCs w:val="28"/>
+        </w:rPr>
+        <w:t>_________________________________________________________________</w:t>
+      </w:r>
+    </w:p>
+    <w:p>
+      <w:pPr>
+        <w:rPr>
+          <w:b/>
+          <w:sz w:val="28"/>
+          <w:szCs w:val="28"/>
+        </w:rPr>
+      </w:pPr>
+    </w:p>
+    <w:p>
+      <w:pPr>
+        <w:rPr>
+          <w:b/>
+          <w:sz w:val="28"/>
+          <w:szCs w:val="28"/>
+        </w:rPr>
+      </w:pPr>
+      <w:r>
+        <w:rPr>
+          <w:b/>
+          <w:sz w:val="28"/>
+          <w:szCs w:val="28"/>
+        </w:rPr>
+        <w:t>Task 4: _____</w:t>
+      </w:r>
+    </w:p>
+    <w:p>
+      <w:pPr>
+        <w:rPr>
+          <w:b/>
+          <w:sz w:val="28"/>
+          <w:szCs w:val="28"/>
+        </w:rPr>
+      </w:pPr>
+      <w:r>
+        <w:rPr>
+          <w:b/>
+          <w:sz w:val="28"/>
+          <w:szCs w:val="28"/>
+        </w:rPr>
+        <w:t>Task Remarks: ___________________________________________________</w:t>
+      </w:r>
+    </w:p>
+    <w:p>
+      <w:pPr>
+        <w:rPr>
+          <w:b/>
+          <w:sz w:val="28"/>
+          <w:szCs w:val="28"/>
+        </w:rPr>
+      </w:pPr>
+      <w:r>
+        <w:rPr>
+          <w:b/>
+          <w:sz w:val="28"/>
+          <w:szCs w:val="28"/>
+        </w:rPr>
+        <w:t>_________________________________________________________________</w:t>
+      </w:r>
+    </w:p>
+    <w:p>
+      <w:pPr>
+        <w:rPr>
+          <w:b/>
+          <w:sz w:val="28"/>
+          <w:szCs w:val="28"/>
+        </w:rPr>
+      </w:pPr>
+    </w:p>
+    <w:p>
+      <w:pPr>
+        <w:rPr>
+          <w:b/>
+          <w:sz w:val="28"/>
+          <w:szCs w:val="28"/>
+        </w:rPr>
+      </w:pPr>
+      <w:r>
+        <w:rPr>
+          <w:b/>
+          <w:sz w:val="28"/>
+          <w:szCs w:val="28"/>
+        </w:rPr>
+        <w:t>Task 5: _____</w:t>
+      </w:r>
+    </w:p>
+    <w:p>
+      <w:pPr>
+        <w:rPr>
+          <w:b/>
+          <w:sz w:val="28"/>
+          <w:szCs w:val="28"/>
+        </w:rPr>
+      </w:pPr>
+      <w:r>
+        <w:rPr>
+          <w:b/>
+          <w:sz w:val="28"/>
+          <w:szCs w:val="28"/>
+        </w:rPr>
+        <w:t>Task Remarks: ___________________________________________________</w:t>
+      </w:r>
+    </w:p>
+    <w:p>
+      <w:pPr>
+        <w:rPr>
+          <w:b/>
+          <w:sz w:val="28"/>
+          <w:szCs w:val="28"/>
+        </w:rPr>
+      </w:pPr>
+      <w:r>
+        <w:rPr>
+          <w:b/>
+          <w:sz w:val="28"/>
+          <w:szCs w:val="28"/>
+        </w:rPr>
+        <w:t>_________________________________________________________________</w:t>
+      </w:r>
+    </w:p>
+    <w:p>
+      <w:pPr>
+        <w:rPr>
+          <w:b/>
+          <w:sz w:val="28"/>
+          <w:szCs w:val="28"/>
+        </w:rPr>
+      </w:pPr>
+    </w:p>
+    <w:p>
+      <w:pPr>
+        <w:rPr>
+          <w:b/>
+          <w:sz w:val="28"/>
+          <w:szCs w:val="28"/>
+        </w:rPr>
+      </w:pPr>
+      <w:r>
+        <w:rPr>
+          <w:b/>
+          <w:sz w:val="28"/>
+          <w:szCs w:val="28"/>
+        </w:rPr>
+        <w:t>Task 6: _____</w:t>
+      </w:r>
+    </w:p>
+    <w:p>
+      <w:pPr>
+        <w:rPr>
+          <w:b/>
+          <w:sz w:val="28"/>
+          <w:szCs w:val="28"/>
+        </w:rPr>
+      </w:pPr>
+      <w:r>
+        <w:rPr>
+          <w:b/>
+          <w:sz w:val="28"/>
+          <w:szCs w:val="28"/>
+        </w:rPr>
+        <w:t>Task Remarks: ___________________________________________________</w:t>
+      </w:r>
+    </w:p>
+    <w:p>
+      <w:pPr>
+        <w:rPr>
+          <w:b/>
+          <w:sz w:val="28"/>
+          <w:szCs w:val="28"/>
+        </w:rPr>
+      </w:pPr>
+      <w:r>
+        <w:rPr>
+          <w:b/>
+          <w:sz w:val="28"/>
+          <w:szCs w:val="28"/>
+        </w:rPr>
+        <w:t>_________________________________________________________________</w:t>
+      </w:r>
+    </w:p>
+    <w:p>
+      <w:pPr>
+        <w:rPr>
+          <w:b/>
+          <w:sz w:val="28"/>
+          <w:szCs w:val="28"/>
+        </w:rPr>
+      </w:pPr>
+    </w:p>
+    <w:p>
+      <w:pPr>
+        <w:rPr>
+          <w:b/>
+          <w:sz w:val="28"/>
+          <w:szCs w:val="28"/>
+        </w:rPr>
+      </w:pPr>
+      <w:r>
+        <w:rPr>
+          <w:b/>
+          <w:sz w:val="28"/>
+          <w:szCs w:val="28"/>
+        </w:rPr>
+        <w:t>Task 7:_____</w:t>
+      </w:r>
+    </w:p>
+    <w:p>
+      <w:pPr>
+        <w:rPr>
+          <w:b/>
+          <w:sz w:val="28"/>
+          <w:szCs w:val="28"/>
+        </w:rPr>
+      </w:pPr>
+      <w:r>
+        <w:rPr>
+          <w:b/>
+          <w:sz w:val="28"/>
+          <w:szCs w:val="28"/>
+        </w:rPr>
+        <w:t>Task Remarks: ___________________________________________________</w:t>
+      </w:r>
+    </w:p>
+    <w:p>
+      <w:pPr>
+        <w:rPr>
+          <w:b/>
+          <w:sz w:val="28"/>
+          <w:szCs w:val="28"/>
+        </w:rPr>
+      </w:pPr>
+      <w:r>
+        <w:rPr>
+          <w:b/>
+          <w:sz w:val="28"/>
+          <w:szCs w:val="28"/>
+        </w:rPr>
+        <w:t>_________________________________________________________________</w:t>
+      </w:r>
+    </w:p>
+    <w:p>
+      <w:pPr>
+        <w:rPr>
+          <w:b/>
+          <w:sz w:val="28"/>
+          <w:szCs w:val="28"/>
+        </w:rPr>
+      </w:pPr>
+    </w:p>
+    <w:p>
+      <w:pPr>
+        <w:rPr>
+          <w:b/>
+          <w:sz w:val="28"/>
+          <w:szCs w:val="28"/>
+        </w:rPr>
+      </w:pPr>
+      <w:r>
+        <w:rPr>
+          <w:b/>
+          <w:sz w:val="28"/>
+          <w:szCs w:val="28"/>
+        </w:rPr>
+        <w:t>General Remarks: _________________________________________________</w:t>
       </w:r>
     </w:p>
     <w:p>
@@ -2900,6 +3361,16 @@
         </w:rPr>
         <w:t>______________________________________________________________________________________________________________________________________________________________________________________________________</w:t>
       </w:r>
+    </w:p>
+    <w:p>
+      <w:pPr>
+        <w:jc w:val="center"/>
+        <w:rPr>
+          <w:b/>
+          <w:sz w:val="28"/>
+          <w:szCs w:val="28"/>
+        </w:rPr>
+      </w:pPr>
     </w:p>
     <w:sectPr>
       <w:pgSz w:w="12240" w:h="15840"/>

</xml_diff>

<commit_message>
Update TestPlan And Created First Integration Test
</commit_message>
<xml_diff>
--- a/project-management/Phase 1 - Testing Documentation/Phase 1 Testing Plan.docx
+++ b/project-management/Phase 1 - Testing Documentation/Phase 1 Testing Plan.docx
@@ -24,18 +24,8 @@
           <w:sz w:val="28"/>
           <w:szCs w:val="28"/>
         </w:rPr>
-        <w:t xml:space="preserve">or Chinese </w:t>
-      </w:r>
-      <w:proofErr w:type="gramStart"/>
-      <w:r>
-        <w:rPr>
-          <w:b/>
-          <w:sz w:val="28"/>
-          <w:szCs w:val="28"/>
-        </w:rPr>
-        <w:t>Checkers</w:t>
-      </w:r>
-      <w:proofErr w:type="gramEnd"/>
+        <w:t>or Chinese Checkers</w:t>
+      </w:r>
     </w:p>
     <w:p>
       <w:pPr>
@@ -115,13 +105,8 @@
         <w:tab/>
       </w:r>
       <w:r>
-        <w:t xml:space="preserve">Ben </w:t>
-      </w:r>
-      <w:proofErr w:type="spellStart"/>
-      <w:r>
-        <w:t>Stitt</w:t>
-      </w:r>
-      <w:proofErr w:type="spellEnd"/>
+        <w:t>Ben Stitt</w:t>
+      </w:r>
     </w:p>
     <w:p>
       <w:r>
@@ -615,11 +600,9 @@
           <w:numId w:val="9"/>
         </w:numPr>
       </w:pPr>
-      <w:proofErr w:type="spellStart"/>
       <w:r>
         <w:t>MainActivity</w:t>
       </w:r>
-      <w:proofErr w:type="spellEnd"/>
     </w:p>
     <w:p>
       <w:pPr>
@@ -629,11 +612,9 @@
           <w:numId w:val="9"/>
         </w:numPr>
       </w:pPr>
-      <w:proofErr w:type="spellStart"/>
       <w:r>
         <w:t>hotseatConfigurationActivityButton</w:t>
       </w:r>
-      <w:proofErr w:type="spellEnd"/>
     </w:p>
     <w:p>
       <w:pPr>
@@ -644,13 +625,8 @@
         </w:numPr>
       </w:pPr>
       <w:r>
-        <w:t xml:space="preserve">Verify </w:t>
-      </w:r>
-      <w:proofErr w:type="spellStart"/>
-      <w:r>
-        <w:t>isClickable</w:t>
-      </w:r>
-      <w:proofErr w:type="spellEnd"/>
+        <w:t>Verify isClickable</w:t>
+      </w:r>
     </w:p>
     <w:p>
       <w:pPr>
@@ -672,11 +648,9 @@
           <w:numId w:val="9"/>
         </w:numPr>
       </w:pPr>
-      <w:proofErr w:type="spellStart"/>
       <w:r>
         <w:t>HotSeatSetupActivity</w:t>
       </w:r>
-      <w:proofErr w:type="spellEnd"/>
     </w:p>
     <w:p>
       <w:pPr>
@@ -686,11 +660,9 @@
           <w:numId w:val="9"/>
         </w:numPr>
       </w:pPr>
-      <w:proofErr w:type="spellStart"/>
       <w:r>
         <w:t>hotseatTwoPlayerButton</w:t>
       </w:r>
-      <w:proofErr w:type="spellEnd"/>
     </w:p>
     <w:p>
       <w:pPr>
@@ -701,13 +673,8 @@
         </w:numPr>
       </w:pPr>
       <w:r>
-        <w:t xml:space="preserve">Verify </w:t>
-      </w:r>
-      <w:proofErr w:type="spellStart"/>
-      <w:r>
-        <w:t>isClickable</w:t>
-      </w:r>
-      <w:proofErr w:type="spellEnd"/>
+        <w:t>Verify isClickable</w:t>
+      </w:r>
     </w:p>
     <w:p>
       <w:pPr>
@@ -741,11 +708,9 @@
           <w:numId w:val="9"/>
         </w:numPr>
       </w:pPr>
-      <w:proofErr w:type="spellStart"/>
       <w:r>
         <w:t>hotseatThreePlayerButton</w:t>
       </w:r>
-      <w:proofErr w:type="spellEnd"/>
     </w:p>
     <w:p>
       <w:pPr>
@@ -756,13 +721,8 @@
         </w:numPr>
       </w:pPr>
       <w:r>
-        <w:t xml:space="preserve">Verify </w:t>
-      </w:r>
-      <w:proofErr w:type="spellStart"/>
-      <w:r>
-        <w:t>isClickable</w:t>
-      </w:r>
-      <w:proofErr w:type="spellEnd"/>
+        <w:t>Verify isClickable</w:t>
+      </w:r>
     </w:p>
     <w:p>
       <w:pPr>
@@ -796,13 +756,8 @@
           <w:numId w:val="9"/>
         </w:numPr>
       </w:pPr>
-      <w:proofErr w:type="spellStart"/>
-      <w:r>
-        <w:t>hotseatFourPlayerButton</w:t>
-      </w:r>
-      <w:proofErr w:type="spellEnd"/>
-      <w:r>
-        <w:t xml:space="preserve"> </w:t>
+      <w:r>
+        <w:t xml:space="preserve">hotseatFourPlayerButton </w:t>
       </w:r>
     </w:p>
     <w:p>
@@ -814,13 +769,8 @@
         </w:numPr>
       </w:pPr>
       <w:r>
-        <w:t xml:space="preserve">Verify </w:t>
-      </w:r>
-      <w:proofErr w:type="spellStart"/>
-      <w:r>
-        <w:t>isClickable</w:t>
-      </w:r>
-      <w:proofErr w:type="spellEnd"/>
+        <w:t>Verify isClickable</w:t>
+      </w:r>
     </w:p>
     <w:p>
       <w:pPr>
@@ -854,11 +804,9 @@
           <w:numId w:val="9"/>
         </w:numPr>
       </w:pPr>
-      <w:proofErr w:type="spellStart"/>
       <w:r>
         <w:t>hotseatSixPlayerButton</w:t>
       </w:r>
-      <w:proofErr w:type="spellEnd"/>
     </w:p>
     <w:p>
       <w:pPr>
@@ -869,13 +817,8 @@
         </w:numPr>
       </w:pPr>
       <w:r>
-        <w:t xml:space="preserve">Verify </w:t>
-      </w:r>
-      <w:proofErr w:type="spellStart"/>
-      <w:r>
-        <w:t>isClickable</w:t>
-      </w:r>
-      <w:proofErr w:type="spellEnd"/>
+        <w:t>Verify isClickable</w:t>
+      </w:r>
     </w:p>
     <w:p>
       <w:pPr>
@@ -909,11 +852,9 @@
           <w:numId w:val="9"/>
         </w:numPr>
       </w:pPr>
-      <w:proofErr w:type="spellStart"/>
       <w:r>
         <w:t>hotseatRedPlayerNameEditText</w:t>
       </w:r>
-      <w:proofErr w:type="spellEnd"/>
     </w:p>
     <w:p>
       <w:pPr>
@@ -935,11 +876,9 @@
           <w:numId w:val="9"/>
         </w:numPr>
       </w:pPr>
-      <w:proofErr w:type="spellStart"/>
       <w:r>
         <w:t>hotseatGreenPlayerNameEditText</w:t>
       </w:r>
-      <w:proofErr w:type="spellEnd"/>
     </w:p>
     <w:p>
       <w:pPr>
@@ -961,11 +900,9 @@
           <w:numId w:val="9"/>
         </w:numPr>
       </w:pPr>
-      <w:proofErr w:type="spellStart"/>
       <w:r>
         <w:t>hotseatPurplePlayerNameEditText</w:t>
       </w:r>
-      <w:proofErr w:type="spellEnd"/>
     </w:p>
     <w:p>
       <w:pPr>
@@ -987,11 +924,9 @@
           <w:numId w:val="9"/>
         </w:numPr>
       </w:pPr>
-      <w:proofErr w:type="spellStart"/>
       <w:r>
         <w:t>hotseatBluePlayerNameEditText</w:t>
       </w:r>
-      <w:proofErr w:type="spellEnd"/>
     </w:p>
     <w:p>
       <w:pPr>
@@ -1013,11 +948,9 @@
           <w:numId w:val="9"/>
         </w:numPr>
       </w:pPr>
-      <w:proofErr w:type="spellStart"/>
       <w:r>
         <w:t>hotseatYellowPlayerNameEditText</w:t>
       </w:r>
-      <w:proofErr w:type="spellEnd"/>
     </w:p>
     <w:p>
       <w:pPr>
@@ -1039,12 +972,10 @@
           <w:numId w:val="9"/>
         </w:numPr>
       </w:pPr>
-      <w:proofErr w:type="spellStart"/>
       <w:r>
         <w:lastRenderedPageBreak/>
         <w:t>hotseatOrangePlayerNameEditText</w:t>
       </w:r>
-      <w:proofErr w:type="spellEnd"/>
     </w:p>
     <w:p>
       <w:pPr>
@@ -1066,11 +997,9 @@
           <w:numId w:val="9"/>
         </w:numPr>
       </w:pPr>
-      <w:proofErr w:type="spellStart"/>
       <w:r>
         <w:t>hotseatGameActivityButton</w:t>
       </w:r>
-      <w:proofErr w:type="spellEnd"/>
     </w:p>
     <w:p>
       <w:pPr>
@@ -1081,13 +1010,8 @@
         </w:numPr>
       </w:pPr>
       <w:r>
-        <w:t xml:space="preserve">Verify </w:t>
-      </w:r>
-      <w:proofErr w:type="spellStart"/>
-      <w:r>
-        <w:t>isClickable</w:t>
-      </w:r>
-      <w:proofErr w:type="spellEnd"/>
+        <w:t>Verify isClickable</w:t>
+      </w:r>
     </w:p>
     <w:p>
       <w:pPr>
@@ -1133,11 +1057,9 @@
           <w:numId w:val="9"/>
         </w:numPr>
       </w:pPr>
-      <w:proofErr w:type="spellStart"/>
       <w:r>
         <w:t>GameBoardActivity</w:t>
       </w:r>
-      <w:proofErr w:type="spellEnd"/>
     </w:p>
     <w:p>
       <w:pPr>
@@ -1159,11 +1081,9 @@
           <w:numId w:val="9"/>
         </w:numPr>
       </w:pPr>
-      <w:proofErr w:type="spellStart"/>
       <w:r>
         <w:t>hotseatMoveResetButton</w:t>
       </w:r>
-      <w:proofErr w:type="spellEnd"/>
     </w:p>
     <w:p>
       <w:pPr>
@@ -1174,13 +1094,8 @@
         </w:numPr>
       </w:pPr>
       <w:r>
-        <w:t xml:space="preserve">Verify </w:t>
-      </w:r>
-      <w:proofErr w:type="spellStart"/>
-      <w:r>
-        <w:t>isClickable</w:t>
-      </w:r>
-      <w:proofErr w:type="spellEnd"/>
+        <w:t>Verify isClickable</w:t>
+      </w:r>
     </w:p>
     <w:p>
       <w:pPr>
@@ -1202,11 +1117,9 @@
           <w:numId w:val="9"/>
         </w:numPr>
       </w:pPr>
-      <w:proofErr w:type="spellStart"/>
       <w:r>
         <w:t>hotseatMoveDoneButton</w:t>
       </w:r>
-      <w:proofErr w:type="spellEnd"/>
     </w:p>
     <w:p>
       <w:pPr>
@@ -1217,13 +1130,8 @@
         </w:numPr>
       </w:pPr>
       <w:r>
-        <w:t xml:space="preserve">Verify </w:t>
-      </w:r>
-      <w:proofErr w:type="spellStart"/>
-      <w:r>
-        <w:t>isClickable</w:t>
-      </w:r>
-      <w:proofErr w:type="spellEnd"/>
+        <w:t>Verify isClickable</w:t>
+      </w:r>
     </w:p>
     <w:p>
       <w:pPr>
@@ -1434,7 +1342,13 @@
         </w:rPr>
       </w:pPr>
       <w:r>
-        <w:t>Under &lt; 50ms response time for buttons</w:t>
+        <w:t xml:space="preserve">Under &lt; </w:t>
+      </w:r>
+      <w:r>
+        <w:t xml:space="preserve">500ms </w:t>
+      </w:r>
+      <w:r>
+        <w:t>response time for buttons</w:t>
       </w:r>
     </w:p>
     <w:p>
@@ -1451,7 +1365,13 @@
         </w:rPr>
       </w:pPr>
       <w:r>
-        <w:t>Under &lt;150ms response time for activity transition</w:t>
+        <w:t>Under &lt;</w:t>
+      </w:r>
+      <w:r>
+        <w:t xml:space="preserve"> 3 seconds</w:t>
+      </w:r>
+      <w:r>
+        <w:t xml:space="preserve"> response time for activity transition</w:t>
       </w:r>
     </w:p>
     <w:p>
@@ -1640,15 +1560,7 @@
       </w:r>
       <w:r>
         <w:lastRenderedPageBreak/>
-        <w:t>then fill out an Ease of Use Testing Form (Appendix B</w:t>
-      </w:r>
-      <w:proofErr w:type="gramStart"/>
-      <w:r>
-        <w:t>) .</w:t>
-      </w:r>
-      <w:proofErr w:type="gramEnd"/>
-      <w:r>
-        <w:t xml:space="preserve"> The forms will then be tallied and actions shall be taken in accordance with the results.</w:t>
+        <w:t>then fill out an Ease of Use Testing Form (Appendix B) . The forms will then be tallied and actions shall be taken in accordance with the results.</w:t>
       </w:r>
     </w:p>
     <w:p>
@@ -1693,15 +1605,7 @@
         <w:ind w:left="1080"/>
       </w:pPr>
       <w:r>
-        <w:t xml:space="preserve">Team Leader to be </w:t>
-      </w:r>
-      <w:proofErr w:type="gramStart"/>
-      <w:r>
-        <w:t>determine</w:t>
-      </w:r>
-      <w:proofErr w:type="gramEnd"/>
-      <w:r>
-        <w:t>.</w:t>
+        <w:t>Team Leader to be determine.</w:t>
       </w:r>
     </w:p>
     <w:p>
@@ -1749,15 +1653,7 @@
         <w:t xml:space="preserve">At the end of each test phase or immediately following a failure of an in phase test, a Test Feedback Form (Appendix </w:t>
       </w:r>
       <w:r>
-        <w:t xml:space="preserve">A) shall be generated. The feedback form will be generated as an issue on </w:t>
-      </w:r>
-      <w:proofErr w:type="spellStart"/>
-      <w:r>
-        <w:t>GitHub</w:t>
-      </w:r>
-      <w:proofErr w:type="spellEnd"/>
-      <w:r>
-        <w:t xml:space="preserve"> with the contents of the Appendix A. Further action shall </w:t>
+        <w:t xml:space="preserve">A) shall be generated. The feedback form will be generated as an issue on GitHub with the contents of the Appendix A. Further action shall </w:t>
       </w:r>
       <w:r>
         <w:t>be determined on case bases.</w:t>
@@ -1806,11 +1702,9 @@
           <w:numId w:val="4"/>
         </w:numPr>
       </w:pPr>
-      <w:proofErr w:type="spellStart"/>
       <w:r>
         <w:t>MainActivity</w:t>
       </w:r>
-      <w:proofErr w:type="spellEnd"/>
     </w:p>
     <w:p>
       <w:pPr>
@@ -1844,11 +1738,9 @@
           <w:numId w:val="4"/>
         </w:numPr>
       </w:pPr>
-      <w:proofErr w:type="spellStart"/>
       <w:r>
         <w:t>HotSeatSetupActivity</w:t>
       </w:r>
-      <w:proofErr w:type="spellEnd"/>
     </w:p>
     <w:p>
       <w:pPr>
@@ -1870,13 +1762,8 @@
           <w:numId w:val="4"/>
         </w:numPr>
       </w:pPr>
-      <w:proofErr w:type="spellStart"/>
-      <w:r>
-        <w:t>EditText</w:t>
-      </w:r>
-      <w:proofErr w:type="spellEnd"/>
-      <w:r>
-        <w:t xml:space="preserve"> Functionality</w:t>
+      <w:r>
+        <w:t>EditText Functionality</w:t>
       </w:r>
     </w:p>
     <w:p>
@@ -1899,11 +1786,9 @@
           <w:numId w:val="4"/>
         </w:numPr>
       </w:pPr>
-      <w:proofErr w:type="spellStart"/>
       <w:r>
         <w:t>GameBoardActivity</w:t>
       </w:r>
-      <w:proofErr w:type="spellEnd"/>
     </w:p>
     <w:p>
       <w:pPr>
@@ -1984,11 +1869,9 @@
       <w:pPr>
         <w:ind w:firstLine="360"/>
       </w:pPr>
-      <w:proofErr w:type="gramStart"/>
       <w:r>
         <w:t>Availability of classes and modules for current phase.</w:t>
       </w:r>
-      <w:proofErr w:type="gramEnd"/>
     </w:p>
     <w:p>
       <w:pPr>
@@ -2034,13 +1917,8 @@
       <w:pPr>
         <w:ind w:left="360"/>
       </w:pPr>
-      <w:proofErr w:type="spellStart"/>
-      <w:r>
-        <w:t>JUnit</w:t>
-      </w:r>
-      <w:proofErr w:type="spellEnd"/>
-      <w:r>
-        <w:t xml:space="preserve"> API</w:t>
+      <w:r>
+        <w:t>JUnit API</w:t>
       </w:r>
     </w:p>
     <w:p>
@@ -2208,13 +2086,8 @@
           </w:tcPr>
           <w:p>
             <w:r>
-              <w:t xml:space="preserve">2. Peter </w:t>
+              <w:t>2. Peter Pobojewski</w:t>
             </w:r>
-            <w:proofErr w:type="spellStart"/>
-            <w:r>
-              <w:t>Pobojewski</w:t>
-            </w:r>
-            <w:proofErr w:type="spellEnd"/>
           </w:p>
           <w:p/>
         </w:tc>
@@ -2265,13 +2138,8 @@
           </w:tcPr>
           <w:p>
             <w:r>
-              <w:t xml:space="preserve">3. Ben </w:t>
+              <w:t>3. Ben Stitt</w:t>
             </w:r>
-            <w:proofErr w:type="spellStart"/>
-            <w:r>
-              <w:t>Stitt</w:t>
-            </w:r>
-            <w:proofErr w:type="spellEnd"/>
           </w:p>
           <w:p/>
         </w:tc>
@@ -2594,7 +2462,6 @@
           <w:szCs w:val="28"/>
         </w:rPr>
       </w:pPr>
-      <w:proofErr w:type="gramStart"/>
       <w:r>
         <w:rPr>
           <w:b/>
@@ -2604,11 +2471,7 @@
         <w:t>Remarks</w:t>
       </w:r>
       <w:r>
-        <w:t>(</w:t>
-      </w:r>
-      <w:proofErr w:type="gramEnd"/>
-      <w:r>
-        <w:t>If fail what caused failure)</w:t>
+        <w:t>(If fail what caused failure)</w:t>
       </w:r>
       <w:r>
         <w:rPr>
@@ -2763,25 +2626,7 @@
           <w:szCs w:val="28"/>
         </w:rPr>
         <w:tab/>
-        <w:t>Project Lead Name</w:t>
-      </w:r>
-      <w:proofErr w:type="gramStart"/>
-      <w:r>
-        <w:rPr>
-          <w:b/>
-          <w:sz w:val="28"/>
-          <w:szCs w:val="28"/>
-        </w:rPr>
-        <w:t>:_</w:t>
-      </w:r>
-      <w:proofErr w:type="gramEnd"/>
-      <w:r>
-        <w:rPr>
-          <w:b/>
-          <w:sz w:val="28"/>
-          <w:szCs w:val="28"/>
-        </w:rPr>
-        <w:t>____________</w:t>
+        <w:t>Project Lead Name:_____________</w:t>
       </w:r>
     </w:p>
     <w:p>

</xml_diff>